<commit_message>
update resume file to include good hyperlink to linkedin
</commit_message>
<xml_diff>
--- a/client/src/resume/Dan Prudhomme - dev Resume.docx
+++ b/client/src/resume/Dan Prudhomme - dev Resume.docx
@@ -157,7 +157,27 @@
             <w:bCs/>
             <w:shd w:val="clear" w:color="auto" w:fill="FFFFFF"/>
           </w:rPr>
-          <w:t>LinkedIn</w:t>
+          <w:t>Linke</w:t>
+        </w:r>
+        <w:r>
+          <w:rPr>
+            <w:rStyle w:val="Hyperlink"/>
+            <w:rFonts w:ascii="Times New Roman" w:hAnsi="Times New Roman" w:cs="Times New Roman"/>
+            <w:b/>
+            <w:bCs/>
+            <w:shd w:val="clear" w:color="auto" w:fill="FFFFFF"/>
+          </w:rPr>
+          <w:t>d</w:t>
+        </w:r>
+        <w:r>
+          <w:rPr>
+            <w:rStyle w:val="Hyperlink"/>
+            <w:rFonts w:ascii="Times New Roman" w:hAnsi="Times New Roman" w:cs="Times New Roman"/>
+            <w:b/>
+            <w:bCs/>
+            <w:shd w:val="clear" w:color="auto" w:fill="FFFFFF"/>
+          </w:rPr>
+          <w:t>In</w:t>
         </w:r>
       </w:hyperlink>
       <w:r>

</xml_diff>

<commit_message>
Update hyperlink on resume
</commit_message>
<xml_diff>
--- a/client/src/resume/Dan Prudhomme - dev Resume.docx
+++ b/client/src/resume/Dan Prudhomme - dev Resume.docx
@@ -157,27 +157,7 @@
             <w:bCs/>
             <w:shd w:val="clear" w:color="auto" w:fill="FFFFFF"/>
           </w:rPr>
-          <w:t>Linke</w:t>
-        </w:r>
-        <w:r>
-          <w:rPr>
-            <w:rStyle w:val="Hyperlink"/>
-            <w:rFonts w:ascii="Times New Roman" w:hAnsi="Times New Roman" w:cs="Times New Roman"/>
-            <w:b/>
-            <w:bCs/>
-            <w:shd w:val="clear" w:color="auto" w:fill="FFFFFF"/>
-          </w:rPr>
-          <w:t>d</w:t>
-        </w:r>
-        <w:r>
-          <w:rPr>
-            <w:rStyle w:val="Hyperlink"/>
-            <w:rFonts w:ascii="Times New Roman" w:hAnsi="Times New Roman" w:cs="Times New Roman"/>
-            <w:b/>
-            <w:bCs/>
-            <w:shd w:val="clear" w:color="auto" w:fill="FFFFFF"/>
-          </w:rPr>
-          <w:t>In</w:t>
+          <w:t>LinkedIn</w:t>
         </w:r>
       </w:hyperlink>
       <w:r>

</xml_diff>